<commit_message>
New resume builder added
</commit_message>
<xml_diff>
--- a/miniproject/internship/media/Name.docx
+++ b/miniproject/internship/media/Name.docx
@@ -47,31 +47,6 @@
       </w:r>
     </w:p>
     <w:p/>
-    <w:p>
-      <w:r>
-        <w:t>Skills:</w:t>
-      </w:r>
-    </w:p>
-    <w:p>
-      <w:r>
-        <w:t>Programming languages: C++</w:t>
-      </w:r>
-    </w:p>
-    <w:p>
-      <w:r>
-        <w:t>Web development: HTML, CSS, JavaScript</w:t>
-      </w:r>
-    </w:p>
-    <w:p>
-      <w:r>
-        <w:t xml:space="preserve">Databases: SQL, </w:t>
-      </w:r>
-      <w:proofErr w:type="spellStart"/>
-      <w:r>
-        <w:t>MongoDB</w:t>
-      </w:r>
-      <w:proofErr w:type="spellEnd"/>
-    </w:p>
     <w:p/>
     <w:p>
       <w:r>

</xml_diff>